<commit_message>
Update Technique callout sheet.docx
</commit_message>
<xml_diff>
--- a/Technique callout sheet.docx
+++ b/Technique callout sheet.docx
@@ -33,6 +33,8 @@
       <w:r>
         <w:tab/>
       </w:r>
+      <w:bookmarkStart w:id="0" w:name="_GoBack"/>
+      <w:bookmarkEnd w:id="0"/>
     </w:p>
     <w:p>
       <w:r>
@@ -46,8 +48,6 @@
       </w:r>
       <w:r>
         <w:tab/>
-      </w:r>
-      <w:r>
         <w:t>MainMenu.py line 31-57</w:t>
       </w:r>
     </w:p>
@@ -63,6 +63,33 @@
       <w:r>
         <w:t>Basic inheritance</w:t>
       </w:r>
+      <w:r>
+        <w:tab/>
+      </w:r>
+      <w:r>
+        <w:tab/>
+      </w:r>
+      <w:r>
+        <w:tab/>
+        <w:t>Character.py line 11, 352, 602, 681</w:t>
+      </w:r>
+    </w:p>
+    <w:p>
+      <w:r>
+        <w:tab/>
+      </w:r>
+      <w:r>
+        <w:tab/>
+      </w:r>
+      <w:r>
+        <w:tab/>
+      </w:r>
+      <w:r>
+        <w:tab/>
+      </w:r>
+      <w:r>
+        <w:tab/>
+      </w:r>
     </w:p>
     <w:p>
       <w:pPr>
@@ -106,10 +133,7 @@
       </w:pPr>
       <w:r>
         <w:tab/>
-        <w:t xml:space="preserve">HighScore.py, </w:t>
-      </w:r>
-      <w:r>
-        <w:t>__</w:t>
+        <w:t>HighScore.py, __</w:t>
       </w:r>
       <w:proofErr w:type="spellStart"/>
       <w:r>
@@ -125,23 +149,55 @@
       </w:r>
       <w:proofErr w:type="gramEnd"/>
       <w:r>
-        <w:t xml:space="preserve">) method constructs the GUI from image files, </w:t>
-      </w:r>
-      <w:r>
-        <w:t xml:space="preserve">display </w:t>
-      </w:r>
-      <w:r>
-        <w:t>() method displays it and handles logic/ functional programming.</w:t>
+        <w:t>) method constructs the GUI from image files, display () method displays it and handles logic/ functional programming.</w:t>
       </w:r>
     </w:p>
     <w:p>
       <w:r>
         <w:t>Functional programming</w:t>
       </w:r>
+      <w:r>
+        <w:tab/>
+      </w:r>
+      <w:r>
+        <w:tab/>
+        <w:t>MainMenu.py, lines 97-131.</w:t>
+      </w:r>
     </w:p>
     <w:p>
       <w:r>
         <w:t>Unit Tests</w:t>
+      </w:r>
+      <w:r>
+        <w:tab/>
+      </w:r>
+      <w:r>
+        <w:tab/>
+      </w:r>
+      <w:r>
+        <w:tab/>
+      </w:r>
+      <w:r>
+        <w:tab/>
+        <w:t>TestList.py</w:t>
+      </w:r>
+    </w:p>
+    <w:p>
+      <w:r>
+        <w:tab/>
+      </w:r>
+      <w:r>
+        <w:tab/>
+      </w:r>
+      <w:r>
+        <w:tab/>
+      </w:r>
+      <w:r>
+        <w:tab/>
+      </w:r>
+      <w:r>
+        <w:tab/>
+        <w:t>TestLevel.py</w:t>
       </w:r>
     </w:p>
     <w:p>
@@ -157,6 +213,53 @@
       <w:r>
         <w:t xml:space="preserve"> use of library/framework</w:t>
       </w:r>
+      <w:r>
+        <w:tab/>
+      </w:r>
+      <w:r>
+        <w:tab/>
+      </w:r>
+      <w:proofErr w:type="spellStart"/>
+      <w:r>
+        <w:t>Pygame</w:t>
+      </w:r>
+      <w:proofErr w:type="spellEnd"/>
+      <w:r>
+        <w:t xml:space="preserve"> imported in game.py line 19</w:t>
+      </w:r>
+    </w:p>
+    <w:p>
+      <w:r>
+        <w:tab/>
+      </w:r>
+      <w:r>
+        <w:tab/>
+      </w:r>
+      <w:r>
+        <w:tab/>
+      </w:r>
+      <w:r>
+        <w:tab/>
+      </w:r>
+      <w:r>
+        <w:tab/>
+      </w:r>
+      <w:proofErr w:type="spellStart"/>
+      <w:r>
+        <w:t>Pygame</w:t>
+      </w:r>
+      <w:proofErr w:type="spellEnd"/>
+      <w:r>
+        <w:t xml:space="preserve"> </w:t>
+      </w:r>
+      <w:proofErr w:type="spellStart"/>
+      <w:r>
+        <w:t>init</w:t>
+      </w:r>
+      <w:proofErr w:type="spellEnd"/>
+      <w:r>
+        <w:t xml:space="preserve"> called in game.py line 50 used throughout.</w:t>
+      </w:r>
     </w:p>
     <w:p/>
     <w:p>
@@ -188,8 +291,9 @@
       <w:r>
         <w:tab/>
       </w:r>
-      <w:bookmarkStart w:id="0" w:name="_GoBack"/>
-      <w:bookmarkEnd w:id="0"/>
+      <w:r>
+        <w:t>JsonEncoder.py</w:t>
+      </w:r>
     </w:p>
     <w:p>
       <w:r>

</xml_diff>

<commit_message>
(WIP) callout sheet update
</commit_message>
<xml_diff>
--- a/Technique callout sheet.docx
+++ b/Technique callout sheet.docx
@@ -33,8 +33,6 @@
       <w:r>
         <w:tab/>
       </w:r>
-      <w:bookmarkStart w:id="0" w:name="_GoBack"/>
-      <w:bookmarkEnd w:id="0"/>
     </w:p>
     <w:p>
       <w:r>
@@ -60,6 +58,89 @@
       </w:r>
     </w:p>
     <w:p>
+      <w:pPr>
+        <w:ind w:left="2880" w:firstLine="720"/>
+      </w:pPr>
+      <w:r>
+        <w:t>Level.py line 28-38, 42-44, 48-50, 85-86,</w:t>
+      </w:r>
+    </w:p>
+    <w:p>
+      <w:pPr>
+        <w:ind w:left="2880" w:firstLine="720"/>
+      </w:pPr>
+      <w:r>
+        <w:t>111-112, 137-138, 150-151, 179-182, 208-209,</w:t>
+      </w:r>
+    </w:p>
+    <w:p>
+      <w:pPr>
+        <w:ind w:left="2880" w:firstLine="720"/>
+      </w:pPr>
+      <w:r>
+        <w:t>221-222, 234-237, 251-294</w:t>
+      </w:r>
+    </w:p>
+    <w:p>
+      <w:pPr>
+        <w:ind w:left="2880" w:firstLine="720"/>
+      </w:pPr>
+      <w:r>
+        <w:t>Game.py line 23-24, 29-30, 148-149, 161-162,</w:t>
+      </w:r>
+    </w:p>
+    <w:p>
+      <w:pPr>
+        <w:ind w:left="2880" w:firstLine="720"/>
+      </w:pPr>
+      <w:r>
+        <w:t>174-175, 187-188, 200-201, 213-214, 226-227,</w:t>
+      </w:r>
+    </w:p>
+    <w:p>
+      <w:pPr>
+        <w:ind w:left="2880" w:firstLine="720"/>
+      </w:pPr>
+      <w:r>
+        <w:t>239-240, 252-253, 265-266, 278-279, 291-292,</w:t>
+      </w:r>
+    </w:p>
+    <w:p>
+      <w:pPr>
+        <w:ind w:left="2880" w:firstLine="720"/>
+      </w:pPr>
+      <w:r>
+        <w:t>304-306, 335-336, 348-349, 361-362, 387-388,</w:t>
+      </w:r>
+    </w:p>
+    <w:p>
+      <w:pPr>
+        <w:ind w:left="2880" w:firstLine="720"/>
+      </w:pPr>
+      <w:r>
+        <w:t>400-401, 413-418, 430-431, 457-458, 470-471,</w:t>
+      </w:r>
+    </w:p>
+    <w:p>
+      <w:pPr>
+        <w:ind w:left="2880" w:firstLine="720"/>
+      </w:pPr>
+      <w:r>
+        <w:t>496-497, 509-510, 522-523</w:t>
+      </w:r>
+      <w:r>
+        <w:t>, 535-536, 548-549,</w:t>
+      </w:r>
+    </w:p>
+    <w:p>
+      <w:pPr>
+        <w:ind w:left="2880" w:firstLine="720"/>
+      </w:pPr>
+      <w:r>
+        <w:t>561-562, 574-575, 587-588, 600-601, 747-757</w:t>
+      </w:r>
+    </w:p>
+    <w:p>
       <w:r>
         <w:t>Basic inheritance</w:t>
       </w:r>
@@ -89,6 +170,24 @@
       </w:r>
       <w:r>
         <w:tab/>
+        <w:t>Bomb.py line 181</w:t>
+      </w:r>
+    </w:p>
+    <w:p>
+      <w:r>
+        <w:tab/>
+      </w:r>
+      <w:r>
+        <w:tab/>
+      </w:r>
+      <w:r>
+        <w:tab/>
+      </w:r>
+      <w:r>
+        <w:tab/>
+      </w:r>
+      <w:r>
+        <w:tab/>
       </w:r>
     </w:p>
     <w:p>
@@ -161,7 +260,7 @@
       </w:r>
       <w:r>
         <w:tab/>
-        <w:t>MainMenu.py, lines 97-131.</w:t>
+        <w:t>MainMenu.py, line 97-131</w:t>
       </w:r>
     </w:p>
     <w:p>
@@ -353,6 +452,56 @@
       <w:r>
         <w:t>Other clever stuff</w:t>
       </w:r>
+      <w:r>
+        <w:tab/>
+      </w:r>
+      <w:r>
+        <w:tab/>
+      </w:r>
+      <w:r>
+        <w:tab/>
+        <w:t>Character.py line 215-218:</w:t>
+      </w:r>
+    </w:p>
+    <w:p>
+      <w:pPr>
+        <w:ind w:left="3600" w:firstLine="720"/>
+      </w:pPr>
+      <w:r>
+        <w:t>- Interesting implementation of sprite fading</w:t>
+      </w:r>
+    </w:p>
+    <w:p>
+      <w:r>
+        <w:tab/>
+      </w:r>
+      <w:r>
+        <w:tab/>
+      </w:r>
+      <w:r>
+        <w:tab/>
+      </w:r>
+      <w:r>
+        <w:tab/>
+      </w:r>
+      <w:r>
+        <w:tab/>
+        <w:t>Bomb.py line 51-54:</w:t>
+      </w:r>
+    </w:p>
+    <w:p>
+      <w:pPr>
+        <w:pStyle w:val="ListParagraph"/>
+        <w:numPr>
+          <w:ilvl w:val="0"/>
+          <w:numId w:val="1"/>
+        </w:numPr>
+      </w:pPr>
+      <w:r>
+        <w:t>Interesting implementation of sprite flashing</w:t>
+      </w:r>
+      <w:bookmarkStart w:id="0" w:name="_GoBack"/>
+      <w:bookmarkEnd w:id="0"/>
     </w:p>
     <w:sectPr>
       <w:pgSz w:w="12240" w:h="15840"/>
@@ -362,6 +511,127 @@
     </w:sectPr>
   </w:body>
 </w:document>
+</file>
+
+<file path=word/numbering.xml><?xml version="1.0" encoding="utf-8"?>
+<w:numbering xmlns:wpc="http://schemas.microsoft.com/office/word/2010/wordprocessingCanvas" xmlns:cx="http://schemas.microsoft.com/office/drawing/2014/chartex" xmlns:cx1="http://schemas.microsoft.com/office/drawing/2015/9/8/chartex" xmlns:cx2="http://schemas.microsoft.com/office/drawing/2015/10/21/chartex" xmlns:cx3="http://schemas.microsoft.com/office/drawing/2016/5/9/chartex" xmlns:cx4="http://schemas.microsoft.com/office/drawing/2016/5/10/chartex" xmlns:cx5="http://schemas.microsoft.com/office/drawing/2016/5/11/chartex" xmlns:cx6="http://schemas.microsoft.com/office/drawing/2016/5/12/chartex" xmlns:cx7="http://schemas.microsoft.com/office/drawing/2016/5/13/chartex" xmlns:cx8="http://schemas.microsoft.com/office/drawing/2016/5/14/chartex" xmlns:mc="http://schemas.openxmlformats.org/markup-compatibility/2006" xmlns:aink="http://schemas.microsoft.com/office/drawing/2016/ink" xmlns:am3d="http://schemas.microsoft.com/office/drawing/2017/model3d" xmlns:o="urn:schemas-microsoft-com:office:office" xmlns:r="http://schemas.openxmlformats.org/officeDocument/2006/relationships" xmlns:m="http://schemas.openxmlformats.org/officeDocument/2006/math" xmlns:v="urn:schemas-microsoft-com:vml" xmlns:wp14="http://schemas.microsoft.com/office/word/2010/wordprocessingDrawing" xmlns:wp="http://schemas.openxmlformats.org/drawingml/2006/wordprocessingDrawing" xmlns:w10="urn:schemas-microsoft-com:office:word" xmlns:w="http://schemas.openxmlformats.org/wordprocessingml/2006/main" xmlns:w14="http://schemas.microsoft.com/office/word/2010/wordml" xmlns:w15="http://schemas.microsoft.com/office/word/2012/wordml" xmlns:w16cid="http://schemas.microsoft.com/office/word/2016/wordml/cid" xmlns:w16se="http://schemas.microsoft.com/office/word/2015/wordml/symex" xmlns:wpg="http://schemas.microsoft.com/office/word/2010/wordprocessingGroup" xmlns:wpi="http://schemas.microsoft.com/office/word/2010/wordprocessingInk" xmlns:wne="http://schemas.microsoft.com/office/word/2006/wordml" xmlns:wps="http://schemas.microsoft.com/office/word/2010/wordprocessingShape" mc:Ignorable="w14 w15 w16se w16cid wp14">
+  <w:abstractNum w:abstractNumId="0" w15:restartNumberingAfterBreak="0">
+    <w:nsid w:val="5CA31553"/>
+    <w:multiLevelType w:val="hybridMultilevel"/>
+    <w:tmpl w:val="414A0802"/>
+    <w:lvl w:ilvl="0" w:tplc="71A67A60">
+      <w:start w:val="561"/>
+      <w:numFmt w:val="bullet"/>
+      <w:lvlText w:val="-"/>
+      <w:lvlJc w:val="left"/>
+      <w:pPr>
+        <w:ind w:left="4680" w:hanging="360"/>
+      </w:pPr>
+      <w:rPr>
+        <w:rFonts w:ascii="Calibri" w:eastAsiaTheme="minorHAnsi" w:hAnsi="Calibri" w:cs="Calibri" w:hint="default"/>
+      </w:rPr>
+    </w:lvl>
+    <w:lvl w:ilvl="1" w:tplc="04090003" w:tentative="1">
+      <w:start w:val="1"/>
+      <w:numFmt w:val="bullet"/>
+      <w:lvlText w:val="o"/>
+      <w:lvlJc w:val="left"/>
+      <w:pPr>
+        <w:ind w:left="5400" w:hanging="360"/>
+      </w:pPr>
+      <w:rPr>
+        <w:rFonts w:ascii="Courier New" w:hAnsi="Courier New" w:cs="Courier New" w:hint="default"/>
+      </w:rPr>
+    </w:lvl>
+    <w:lvl w:ilvl="2" w:tplc="04090005" w:tentative="1">
+      <w:start w:val="1"/>
+      <w:numFmt w:val="bullet"/>
+      <w:lvlText w:val=""/>
+      <w:lvlJc w:val="left"/>
+      <w:pPr>
+        <w:ind w:left="6120" w:hanging="360"/>
+      </w:pPr>
+      <w:rPr>
+        <w:rFonts w:ascii="Wingdings" w:hAnsi="Wingdings" w:hint="default"/>
+      </w:rPr>
+    </w:lvl>
+    <w:lvl w:ilvl="3" w:tplc="04090001" w:tentative="1">
+      <w:start w:val="1"/>
+      <w:numFmt w:val="bullet"/>
+      <w:lvlText w:val=""/>
+      <w:lvlJc w:val="left"/>
+      <w:pPr>
+        <w:ind w:left="6840" w:hanging="360"/>
+      </w:pPr>
+      <w:rPr>
+        <w:rFonts w:ascii="Symbol" w:hAnsi="Symbol" w:hint="default"/>
+      </w:rPr>
+    </w:lvl>
+    <w:lvl w:ilvl="4" w:tplc="04090003" w:tentative="1">
+      <w:start w:val="1"/>
+      <w:numFmt w:val="bullet"/>
+      <w:lvlText w:val="o"/>
+      <w:lvlJc w:val="left"/>
+      <w:pPr>
+        <w:ind w:left="7560" w:hanging="360"/>
+      </w:pPr>
+      <w:rPr>
+        <w:rFonts w:ascii="Courier New" w:hAnsi="Courier New" w:cs="Courier New" w:hint="default"/>
+      </w:rPr>
+    </w:lvl>
+    <w:lvl w:ilvl="5" w:tplc="04090005" w:tentative="1">
+      <w:start w:val="1"/>
+      <w:numFmt w:val="bullet"/>
+      <w:lvlText w:val=""/>
+      <w:lvlJc w:val="left"/>
+      <w:pPr>
+        <w:ind w:left="8280" w:hanging="360"/>
+      </w:pPr>
+      <w:rPr>
+        <w:rFonts w:ascii="Wingdings" w:hAnsi="Wingdings" w:hint="default"/>
+      </w:rPr>
+    </w:lvl>
+    <w:lvl w:ilvl="6" w:tplc="04090001" w:tentative="1">
+      <w:start w:val="1"/>
+      <w:numFmt w:val="bullet"/>
+      <w:lvlText w:val=""/>
+      <w:lvlJc w:val="left"/>
+      <w:pPr>
+        <w:ind w:left="9000" w:hanging="360"/>
+      </w:pPr>
+      <w:rPr>
+        <w:rFonts w:ascii="Symbol" w:hAnsi="Symbol" w:hint="default"/>
+      </w:rPr>
+    </w:lvl>
+    <w:lvl w:ilvl="7" w:tplc="04090003" w:tentative="1">
+      <w:start w:val="1"/>
+      <w:numFmt w:val="bullet"/>
+      <w:lvlText w:val="o"/>
+      <w:lvlJc w:val="left"/>
+      <w:pPr>
+        <w:ind w:left="9720" w:hanging="360"/>
+      </w:pPr>
+      <w:rPr>
+        <w:rFonts w:ascii="Courier New" w:hAnsi="Courier New" w:cs="Courier New" w:hint="default"/>
+      </w:rPr>
+    </w:lvl>
+    <w:lvl w:ilvl="8" w:tplc="04090005" w:tentative="1">
+      <w:start w:val="1"/>
+      <w:numFmt w:val="bullet"/>
+      <w:lvlText w:val=""/>
+      <w:lvlJc w:val="left"/>
+      <w:pPr>
+        <w:ind w:left="10440" w:hanging="360"/>
+      </w:pPr>
+      <w:rPr>
+        <w:rFonts w:ascii="Wingdings" w:hAnsi="Wingdings" w:hint="default"/>
+      </w:rPr>
+    </w:lvl>
+  </w:abstractNum>
+  <w:num w:numId="1">
+    <w:abstractNumId w:val="0"/>
+  </w:num>
+</w:numbering>
 </file>
 
 <file path=word/styles.xml><?xml version="1.0" encoding="utf-8"?>
@@ -789,6 +1059,17 @@
     <w:semiHidden/>
     <w:unhideWhenUsed/>
   </w:style>
+  <w:style w:type="paragraph" w:styleId="ListParagraph">
+    <w:name w:val="List Paragraph"/>
+    <w:basedOn w:val="Normal"/>
+    <w:uiPriority w:val="34"/>
+    <w:qFormat/>
+    <w:rsid w:val="009376E3"/>
+    <w:pPr>
+      <w:ind w:left="720"/>
+      <w:contextualSpacing/>
+    </w:pPr>
+  </w:style>
 </w:styles>
 </file>
 

</xml_diff>

<commit_message>
Added Exception Handling and Updated callout sheet
</commit_message>
<xml_diff>
--- a/Technique callout sheet.docx
+++ b/Technique callout sheet.docx
@@ -33,8 +33,6 @@
       <w:r>
         <w:tab/>
       </w:r>
-      <w:bookmarkStart w:id="0" w:name="_GoBack"/>
-      <w:bookmarkEnd w:id="0"/>
     </w:p>
     <w:p>
       <w:r>
@@ -60,6 +58,44 @@
       </w:r>
     </w:p>
     <w:p>
+      <w:pPr>
+        <w:ind w:left="2880" w:firstLine="720"/>
+      </w:pPr>
+      <w:r>
+        <w:t>Character.py line 371-404</w:t>
+      </w:r>
+      <w:r>
+        <w:t>, 621-624,</w:t>
+      </w:r>
+      <w:r>
+        <w:t xml:space="preserve"> 706-737</w:t>
+      </w:r>
+    </w:p>
+    <w:p>
+      <w:pPr>
+        <w:ind w:left="2880" w:firstLine="720"/>
+      </w:pPr>
+      <w:r>
+        <w:t>Powerup.py line 32-43</w:t>
+      </w:r>
+    </w:p>
+    <w:p>
+      <w:pPr>
+        <w:ind w:left="2880" w:firstLine="720"/>
+      </w:pPr>
+      <w:r>
+        <w:t>StatusBar.py line 99-111</w:t>
+      </w:r>
+    </w:p>
+    <w:p>
+      <w:pPr>
+        <w:ind w:left="2880" w:firstLine="720"/>
+      </w:pPr>
+      <w:r>
+        <w:t>Bomb.py line 202-209</w:t>
+      </w:r>
+    </w:p>
+    <w:p>
       <w:r>
         <w:t>Basic inheritance</w:t>
       </w:r>
@@ -89,6 +125,43 @@
       </w:r>
       <w:r>
         <w:tab/>
+        <w:t>StatusBar.py line 90</w:t>
+      </w:r>
+    </w:p>
+    <w:p>
+      <w:r>
+        <w:tab/>
+      </w:r>
+      <w:r>
+        <w:tab/>
+      </w:r>
+      <w:r>
+        <w:tab/>
+      </w:r>
+      <w:r>
+        <w:tab/>
+      </w:r>
+      <w:r>
+        <w:tab/>
+        <w:t>Powerup.py line 8</w:t>
+      </w:r>
+    </w:p>
+    <w:p>
+      <w:r>
+        <w:tab/>
+      </w:r>
+      <w:r>
+        <w:tab/>
+      </w:r>
+      <w:r>
+        <w:tab/>
+      </w:r>
+      <w:r>
+        <w:tab/>
+      </w:r>
+      <w:r>
+        <w:tab/>
+        <w:t>Bomb.py line 9, 181</w:t>
       </w:r>
     </w:p>
     <w:p>
@@ -179,7 +252,18 @@
       </w:r>
       <w:r>
         <w:tab/>
-        <w:t>TestList.py</w:t>
+        <w:t>Test</w:t>
+      </w:r>
+      <w:r>
+        <w:t>Linke</w:t>
+      </w:r>
+      <w:bookmarkStart w:id="0" w:name="_GoBack"/>
+      <w:bookmarkEnd w:id="0"/>
+      <w:r>
+        <w:t>d</w:t>
+      </w:r>
+      <w:r>
+        <w:t>List.py</w:t>
       </w:r>
     </w:p>
     <w:p>
@@ -198,6 +282,42 @@
       <w:r>
         <w:tab/>
         <w:t>TestLevel.py</w:t>
+      </w:r>
+    </w:p>
+    <w:p>
+      <w:r>
+        <w:tab/>
+      </w:r>
+      <w:r>
+        <w:tab/>
+      </w:r>
+      <w:r>
+        <w:tab/>
+      </w:r>
+      <w:r>
+        <w:tab/>
+      </w:r>
+      <w:r>
+        <w:tab/>
+        <w:t>TestGame.py</w:t>
+      </w:r>
+    </w:p>
+    <w:p>
+      <w:r>
+        <w:tab/>
+      </w:r>
+      <w:r>
+        <w:tab/>
+      </w:r>
+      <w:r>
+        <w:tab/>
+      </w:r>
+      <w:r>
+        <w:tab/>
+      </w:r>
+      <w:r>
+        <w:tab/>
+        <w:t>TestCharacter.py</w:t>
       </w:r>
     </w:p>
     <w:p>
@@ -277,6 +397,7 @@
     </w:p>
     <w:p>
       <w:r>
+        <w:lastRenderedPageBreak/>
         <w:t>Grab bag topics</w:t>
       </w:r>
       <w:r>
@@ -381,7 +502,7 @@
       </w:pPr>
     </w:pPrDefault>
   </w:docDefaults>
-  <w:latentStyles w:defLockedState="0" w:defUIPriority="99" w:defSemiHidden="0" w:defUnhideWhenUsed="0" w:defQFormat="0" w:count="375">
+  <w:latentStyles w:defLockedState="0" w:defUIPriority="99" w:defSemiHidden="0" w:defUnhideWhenUsed="0" w:defQFormat="0" w:count="376">
     <w:lsdException w:name="Normal" w:uiPriority="0" w:qFormat="1"/>
     <w:lsdException w:name="heading 1" w:uiPriority="9" w:qFormat="1"/>
     <w:lsdException w:name="heading 2" w:semiHidden="1" w:uiPriority="9" w:unhideWhenUsed="1" w:qFormat="1"/>
@@ -487,7 +608,6 @@
     <w:lsdException w:name="HTML Sample" w:semiHidden="1" w:unhideWhenUsed="1"/>
     <w:lsdException w:name="HTML Typewriter" w:semiHidden="1" w:unhideWhenUsed="1"/>
     <w:lsdException w:name="HTML Variable" w:semiHidden="1" w:unhideWhenUsed="1"/>
-    <w:lsdException w:name="Normal Table" w:semiHidden="1" w:unhideWhenUsed="1"/>
     <w:lsdException w:name="annotation subject" w:semiHidden="1" w:unhideWhenUsed="1"/>
     <w:lsdException w:name="No List" w:semiHidden="1" w:unhideWhenUsed="1"/>
     <w:lsdException w:name="Outline List 1" w:semiHidden="1" w:unhideWhenUsed="1"/>
@@ -534,10 +654,8 @@
     <w:lsdException w:name="Table Subtle 2" w:semiHidden="1" w:unhideWhenUsed="1"/>
     <w:lsdException w:name="Table Web 1" w:semiHidden="1" w:unhideWhenUsed="1"/>
     <w:lsdException w:name="Table Web 2" w:semiHidden="1" w:unhideWhenUsed="1"/>
-    <w:lsdException w:name="Table Web 3" w:semiHidden="1" w:unhideWhenUsed="1"/>
     <w:lsdException w:name="Balloon Text" w:semiHidden="1" w:unhideWhenUsed="1"/>
     <w:lsdException w:name="Table Grid" w:uiPriority="39"/>
-    <w:lsdException w:name="Table Theme" w:semiHidden="1" w:unhideWhenUsed="1"/>
     <w:lsdException w:name="Placeholder Text" w:semiHidden="1"/>
     <w:lsdException w:name="No Spacing" w:uiPriority="1" w:qFormat="1"/>
     <w:lsdException w:name="Light Shading" w:uiPriority="60"/>
@@ -757,6 +875,7 @@
     <w:lsdException w:name="Smart Hyperlink" w:semiHidden="1" w:unhideWhenUsed="1"/>
     <w:lsdException w:name="Hashtag" w:semiHidden="1" w:unhideWhenUsed="1"/>
     <w:lsdException w:name="Unresolved Mention" w:semiHidden="1" w:unhideWhenUsed="1"/>
+    <w:lsdException w:name="Smart Link" w:semiHidden="1" w:unhideWhenUsed="1"/>
   </w:latentStyles>
   <w:style w:type="paragraph" w:default="1" w:styleId="Normal">
     <w:name w:val="Normal"/>

</xml_diff>

<commit_message>
updated technique callout sheet
</commit_message>
<xml_diff>
--- a/Technique callout sheet.docx
+++ b/Technique callout sheet.docx
@@ -51,6 +51,9 @@
     </w:p>
     <w:p>
       <w:pPr>
+        <w:tabs>
+          <w:tab w:val="center" w:pos="6480"/>
+        </w:tabs>
         <w:ind w:left="2880" w:firstLine="720"/>
       </w:pPr>
       <w:r>
@@ -62,36 +65,74 @@
         <w:ind w:left="2880" w:firstLine="720"/>
       </w:pPr>
       <w:r>
+        <w:t>Character.py line 371-404, 621-624, 706-737</w:t>
+      </w:r>
+    </w:p>
+    <w:p>
+      <w:pPr>
+        <w:ind w:left="2880" w:firstLine="720"/>
+      </w:pPr>
+      <w:r>
+        <w:t>Powerup.py line 32-43</w:t>
+      </w:r>
+    </w:p>
+    <w:p>
+      <w:pPr>
+        <w:ind w:left="2880" w:firstLine="720"/>
+      </w:pPr>
+      <w:r>
+        <w:t>StatusBar.py line 99-111</w:t>
+      </w:r>
+    </w:p>
+    <w:p>
+      <w:pPr>
+        <w:ind w:left="2880" w:firstLine="720"/>
+      </w:pPr>
+      <w:r>
+        <w:t>Bomb.py line 202-209</w:t>
+      </w:r>
+    </w:p>
+    <w:p>
+      <w:pPr>
+        <w:ind w:left="2880" w:firstLine="720"/>
+      </w:pPr>
+      <w:r>
         <w:t>Level.py line 28-38, 42-44, 48-50, 85-86,</w:t>
       </w:r>
+      <w:r>
+        <w:t xml:space="preserve"> </w:t>
+      </w:r>
+      <w:r>
+        <w:t xml:space="preserve">111-112, </w:t>
+      </w:r>
+    </w:p>
+    <w:p>
+      <w:pPr>
+        <w:ind w:left="3600" w:firstLine="720"/>
+      </w:pPr>
+      <w:r>
+        <w:t>137-138, 150-151, 179-182, 208-209,</w:t>
+      </w:r>
+    </w:p>
+    <w:p>
+      <w:pPr>
+        <w:ind w:left="3600" w:firstLine="720"/>
+      </w:pPr>
+      <w:r>
+        <w:t>221-222, 234-237, 251-294</w:t>
+      </w:r>
     </w:p>
     <w:p>
       <w:pPr>
         <w:ind w:left="2880" w:firstLine="720"/>
       </w:pPr>
       <w:r>
-        <w:t>111-112, 137-138, 150-151, 179-182, 208-209,</w:t>
-      </w:r>
-    </w:p>
-    <w:p>
-      <w:pPr>
-        <w:ind w:left="2880" w:firstLine="720"/>
-      </w:pPr>
-      <w:r>
-        <w:t>221-222, 234-237, 251-294</w:t>
-      </w:r>
-    </w:p>
-    <w:p>
-      <w:pPr>
-        <w:ind w:left="2880" w:firstLine="720"/>
-      </w:pPr>
-      <w:r>
         <w:t>Game.py line 23-24, 29-30, 148-149, 161-162,</w:t>
       </w:r>
     </w:p>
     <w:p>
       <w:pPr>
-        <w:ind w:left="2880" w:firstLine="720"/>
+        <w:ind w:left="3600" w:firstLine="720"/>
       </w:pPr>
       <w:r>
         <w:t>174-175, 187-188, 200-201, 213-214, 226-227,</w:t>
@@ -99,7 +140,7 @@
     </w:p>
     <w:p>
       <w:pPr>
-        <w:ind w:left="2880" w:firstLine="720"/>
+        <w:ind w:left="3600" w:firstLine="720"/>
       </w:pPr>
       <w:r>
         <w:t>239-240, 252-253, 265-266, 278-279, 291-292,</w:t>
@@ -107,7 +148,7 @@
     </w:p>
     <w:p>
       <w:pPr>
-        <w:ind w:left="2880" w:firstLine="720"/>
+        <w:ind w:left="3600" w:firstLine="720"/>
       </w:pPr>
       <w:r>
         <w:t>304-306, 335-336, 348-349, 361-362, 387-388,</w:t>
@@ -115,7 +156,7 @@
     </w:p>
     <w:p>
       <w:pPr>
-        <w:ind w:left="2880" w:firstLine="720"/>
+        <w:ind w:left="3600" w:firstLine="720"/>
       </w:pPr>
       <w:r>
         <w:t>400-401, 413-418, 430-431, 457-458, 470-471,</w:t>
@@ -123,7 +164,7 @@
     </w:p>
     <w:p>
       <w:pPr>
-        <w:ind w:left="2880" w:firstLine="720"/>
+        <w:ind w:left="3600" w:firstLine="720"/>
       </w:pPr>
       <w:r>
         <w:t>496-497, 509-510, 522-523</w:t>
@@ -134,13 +175,18 @@
     </w:p>
     <w:p>
       <w:pPr>
-        <w:ind w:left="2880" w:firstLine="720"/>
+        <w:ind w:left="3600" w:firstLine="720"/>
       </w:pPr>
       <w:r>
         <w:t>561-562, 574-575, 587-588, 600-601, 747-757</w:t>
       </w:r>
     </w:p>
     <w:p>
+      <w:pPr>
+        <w:ind w:left="3600" w:firstLine="720"/>
+      </w:pPr>
+    </w:p>
+    <w:p>
       <w:r>
         <w:t>Basic inheritance</w:t>
       </w:r>
@@ -152,25 +198,45 @@
       </w:r>
       <w:r>
         <w:tab/>
-        <w:t>Character.py line 11, 352, 602, 681</w:t>
-      </w:r>
-    </w:p>
-    <w:p>
-      <w:r>
-        <w:tab/>
-      </w:r>
-      <w:r>
-        <w:tab/>
-      </w:r>
-      <w:r>
-        <w:tab/>
-      </w:r>
-      <w:r>
-        <w:tab/>
-      </w:r>
-      <w:r>
-        <w:tab/>
-        <w:t>Bomb.py line 181</w:t>
+      </w:r>
+      <w:r>
+        <w:t>StatusBar.py line 90</w:t>
+      </w:r>
+    </w:p>
+    <w:p>
+      <w:r>
+        <w:tab/>
+      </w:r>
+      <w:r>
+        <w:tab/>
+      </w:r>
+      <w:r>
+        <w:tab/>
+      </w:r>
+      <w:r>
+        <w:tab/>
+      </w:r>
+      <w:r>
+        <w:tab/>
+        <w:t>Powerup.py line 8</w:t>
+      </w:r>
+    </w:p>
+    <w:p>
+      <w:r>
+        <w:tab/>
+      </w:r>
+      <w:r>
+        <w:tab/>
+      </w:r>
+      <w:r>
+        <w:tab/>
+      </w:r>
+      <w:r>
+        <w:tab/>
+      </w:r>
+      <w:r>
+        <w:tab/>
+        <w:t>Bomb.py line 9, 181</w:t>
       </w:r>
     </w:p>
     <w:p>
@@ -231,6 +297,7 @@
         <w:ind w:left="3600" w:hanging="3600"/>
       </w:pPr>
       <w:r>
+        <w:lastRenderedPageBreak/>
         <w:tab/>
         <w:t>HighScore.py, __</w:t>
       </w:r>
@@ -252,6 +319,11 @@
       </w:r>
     </w:p>
     <w:p>
+      <w:pPr>
+        <w:ind w:left="3600" w:hanging="3600"/>
+      </w:pPr>
+    </w:p>
+    <w:p>
       <w:r>
         <w:t>Functional programming</w:t>
       </w:r>
@@ -263,6 +335,7 @@
         <w:t>MainMenu.py, line 97-131</w:t>
       </w:r>
     </w:p>
+    <w:p/>
     <w:p>
       <w:r>
         <w:t>Unit Tests</w:t>
@@ -278,7 +351,9 @@
       </w:r>
       <w:r>
         <w:tab/>
-        <w:t>TestList.py</w:t>
+      </w:r>
+      <w:r>
+        <w:t>TestLinkedList.py</w:t>
       </w:r>
     </w:p>
     <w:p>
@@ -298,6 +373,46 @@
         <w:tab/>
         <w:t>TestLevel.py</w:t>
       </w:r>
+    </w:p>
+    <w:p>
+      <w:r>
+        <w:tab/>
+      </w:r>
+      <w:r>
+        <w:tab/>
+      </w:r>
+      <w:r>
+        <w:tab/>
+      </w:r>
+      <w:r>
+        <w:tab/>
+      </w:r>
+      <w:r>
+        <w:tab/>
+        <w:t>TestGame.py</w:t>
+      </w:r>
+    </w:p>
+    <w:p>
+      <w:r>
+        <w:tab/>
+      </w:r>
+      <w:r>
+        <w:tab/>
+      </w:r>
+      <w:r>
+        <w:tab/>
+      </w:r>
+      <w:r>
+        <w:tab/>
+      </w:r>
+      <w:r>
+        <w:tab/>
+        <w:t>TestCharacter.py</w:t>
+      </w:r>
+    </w:p>
+    <w:p>
+      <w:bookmarkStart w:id="0" w:name="_GoBack"/>
+      <w:bookmarkEnd w:id="0"/>
     </w:p>
     <w:p>
       <w:r>
@@ -500,8 +615,6 @@
       <w:r>
         <w:t>Interesting implementation of sprite flashing</w:t>
       </w:r>
-      <w:bookmarkStart w:id="0" w:name="_GoBack"/>
-      <w:bookmarkEnd w:id="0"/>
     </w:p>
     <w:sectPr>
       <w:pgSz w:w="12240" w:h="15840"/>

</xml_diff>